<commit_message>
Ps 118 revised. Not yet published to PDF
</commit_message>
<xml_diff>
--- a/Psalms/118-19.docx
+++ b/Psalms/118-19.docx
@@ -130,6 +130,7 @@
             <w:pPr>
               <w:pStyle w:val="EnglishHangNoCoptic"/>
             </w:pPr>
+            <w:bookmarkStart w:id="0" w:name="_GoBack" w:colFirst="1" w:colLast="1"/>
             <w:r>
               <w:t>145 I cry with my whole heart; hear me, O Lord,</w:t>
             </w:r>
@@ -161,26 +162,6 @@
           </w:tcPr>
           <w:p>
             <w:pPr>
-              <w:pStyle w:val="EngIndEnd"/>
-            </w:pPr>
-          </w:p>
-        </w:tc>
-        <w:tc>
-          <w:tcPr>
-            <w:tcW w:w="626" w:type="pct"/>
-          </w:tcPr>
-          <w:p>
-            <w:r>
-              <w:t>I have cried out with all my heart; hear me, O Lord: Thy truths will I seek after.</w:t>
-            </w:r>
-          </w:p>
-        </w:tc>
-        <w:tc>
-          <w:tcPr>
-            <w:tcW w:w="615" w:type="pct"/>
-          </w:tcPr>
-          <w:p>
-            <w:pPr>
               <w:pStyle w:val="EnglishHangNoCoptic"/>
             </w:pPr>
             <w:r>
@@ -211,6 +192,26 @@
               <w:t>.</w:t>
             </w:r>
           </w:p>
+          <w:p>
+            <w:pPr>
+              <w:pStyle w:val="EngIndEnd"/>
+            </w:pPr>
+          </w:p>
+        </w:tc>
+        <w:tc>
+          <w:tcPr>
+            <w:tcW w:w="626" w:type="pct"/>
+          </w:tcPr>
+          <w:p>
+            <w:r>
+              <w:t>I have cried out with all my heart; hear me, O Lord: Thy truths will I seek after.</w:t>
+            </w:r>
+          </w:p>
+        </w:tc>
+        <w:tc>
+          <w:tcPr>
+            <w:tcW w:w="615" w:type="pct"/>
+          </w:tcPr>
           <w:p/>
         </w:tc>
         <w:tc>
@@ -309,6 +310,7 @@
           </w:p>
         </w:tc>
       </w:tr>
+      <w:bookmarkEnd w:id="0"/>
       <w:tr>
         <w:tc>
           <w:tcPr>
@@ -355,26 +357,6 @@
           </w:tcPr>
           <w:p>
             <w:pPr>
-              <w:pStyle w:val="EngIndEnd"/>
-            </w:pPr>
-          </w:p>
-        </w:tc>
-        <w:tc>
-          <w:tcPr>
-            <w:tcW w:w="626" w:type="pct"/>
-          </w:tcPr>
-          <w:p>
-            <w:r>
-              <w:t>I cried unto Thee; save me, and I will keep Thy testimonies.</w:t>
-            </w:r>
-          </w:p>
-        </w:tc>
-        <w:tc>
-          <w:tcPr>
-            <w:tcW w:w="615" w:type="pct"/>
-          </w:tcPr>
-          <w:p>
-            <w:pPr>
               <w:pStyle w:val="EnglishHangNoCoptic"/>
             </w:pPr>
             <w:r>
@@ -402,6 +384,26 @@
               <w:t xml:space="preserve"> testimonies.</w:t>
             </w:r>
           </w:p>
+          <w:p>
+            <w:pPr>
+              <w:pStyle w:val="EngIndEnd"/>
+            </w:pPr>
+          </w:p>
+        </w:tc>
+        <w:tc>
+          <w:tcPr>
+            <w:tcW w:w="626" w:type="pct"/>
+          </w:tcPr>
+          <w:p>
+            <w:r>
+              <w:t>I cried unto Thee; save me, and I will keep Thy testimonies.</w:t>
+            </w:r>
+          </w:p>
+        </w:tc>
+        <w:tc>
+          <w:tcPr>
+            <w:tcW w:w="615" w:type="pct"/>
+          </w:tcPr>
           <w:p/>
         </w:tc>
         <w:tc>
@@ -540,26 +542,6 @@
           </w:tcPr>
           <w:p>
             <w:pPr>
-              <w:pStyle w:val="EngIndEnd"/>
-            </w:pPr>
-          </w:p>
-        </w:tc>
-        <w:tc>
-          <w:tcPr>
-            <w:tcW w:w="626" w:type="pct"/>
-          </w:tcPr>
-          <w:p>
-            <w:r>
-              <w:t>I anticipated a time not yet: I cried and I hoped in Thy word.</w:t>
-            </w:r>
-          </w:p>
-        </w:tc>
-        <w:tc>
-          <w:tcPr>
-            <w:tcW w:w="615" w:type="pct"/>
-          </w:tcPr>
-          <w:p>
-            <w:pPr>
               <w:pStyle w:val="EnglishHangNoCoptic"/>
             </w:pPr>
             <w:r>
@@ -596,6 +578,26 @@
               <w:t xml:space="preserve"> words.</w:t>
             </w:r>
           </w:p>
+          <w:p>
+            <w:pPr>
+              <w:pStyle w:val="EngIndEnd"/>
+            </w:pPr>
+          </w:p>
+        </w:tc>
+        <w:tc>
+          <w:tcPr>
+            <w:tcW w:w="626" w:type="pct"/>
+          </w:tcPr>
+          <w:p>
+            <w:r>
+              <w:t>I anticipated a time not yet: I cried and I hoped in Thy word.</w:t>
+            </w:r>
+          </w:p>
+        </w:tc>
+        <w:tc>
+          <w:tcPr>
+            <w:tcW w:w="615" w:type="pct"/>
+          </w:tcPr>
           <w:p/>
         </w:tc>
         <w:tc>
@@ -746,26 +748,6 @@
           </w:tcPr>
           <w:p>
             <w:pPr>
-              <w:pStyle w:val="EngIndEnd"/>
-            </w:pPr>
-          </w:p>
-        </w:tc>
-        <w:tc>
-          <w:tcPr>
-            <w:tcW w:w="626" w:type="pct"/>
-          </w:tcPr>
-          <w:p>
-            <w:r>
-              <w:t xml:space="preserve">My eyes have anticipated the hour of the morning to meditate on Thy words.  </w:t>
-            </w:r>
-          </w:p>
-        </w:tc>
-        <w:tc>
-          <w:tcPr>
-            <w:tcW w:w="615" w:type="pct"/>
-          </w:tcPr>
-          <w:p>
-            <w:pPr>
               <w:pStyle w:val="EnglishHangNoCoptic"/>
             </w:pPr>
             <w:r>
@@ -814,6 +796,26 @@
               <w:footnoteReference w:id="4"/>
             </w:r>
           </w:p>
+          <w:p>
+            <w:pPr>
+              <w:pStyle w:val="EngIndEnd"/>
+            </w:pPr>
+          </w:p>
+        </w:tc>
+        <w:tc>
+          <w:tcPr>
+            <w:tcW w:w="626" w:type="pct"/>
+          </w:tcPr>
+          <w:p>
+            <w:r>
+              <w:t xml:space="preserve">My eyes have anticipated the hour of the morning to meditate on Thy words.  </w:t>
+            </w:r>
+          </w:p>
+        </w:tc>
+        <w:tc>
+          <w:tcPr>
+            <w:tcW w:w="615" w:type="pct"/>
+          </w:tcPr>
           <w:p/>
         </w:tc>
         <w:tc>
@@ -959,6 +961,45 @@
           </w:tcPr>
           <w:p>
             <w:pPr>
+              <w:pStyle w:val="EnglishHangNoCoptic"/>
+            </w:pPr>
+            <w:r>
+              <w:lastRenderedPageBreak/>
+              <w:t xml:space="preserve">149 Hear my cry, Lord, in </w:t>
+            </w:r>
+            <w:r>
+              <w:t>Your</w:t>
+            </w:r>
+            <w:r>
+              <w:t xml:space="preserve"> mercy;</w:t>
+            </w:r>
+          </w:p>
+          <w:p>
+            <w:pPr>
+              <w:pStyle w:val="EnglishHangEndNoCoptic"/>
+            </w:pPr>
+            <w:r>
+              <w:tab/>
+            </w:r>
+            <w:r>
+              <w:t>revive me according to</w:t>
+            </w:r>
+            <w:r>
+              <w:t xml:space="preserve"> </w:t>
+            </w:r>
+            <w:r>
+              <w:t>Your</w:t>
+            </w:r>
+            <w:r>
+              <w:t xml:space="preserve"> </w:t>
+            </w:r>
+            <w:r>
+              <w:lastRenderedPageBreak/>
+              <w:t>judgment.</w:t>
+            </w:r>
+          </w:p>
+          <w:p>
+            <w:pPr>
               <w:pStyle w:val="EngIndEnd"/>
             </w:pPr>
           </w:p>
@@ -969,6 +1010,7 @@
           </w:tcPr>
           <w:p>
             <w:r>
+              <w:lastRenderedPageBreak/>
               <w:t>Hear my voice O Lord, according to Thy mercy: and revive me ac</w:t>
             </w:r>
             <w:r>
@@ -985,45 +1027,6 @@
           <w:tcPr>
             <w:tcW w:w="615" w:type="pct"/>
           </w:tcPr>
-          <w:p>
-            <w:pPr>
-              <w:pStyle w:val="EnglishHangNoCoptic"/>
-            </w:pPr>
-            <w:r>
-              <w:lastRenderedPageBreak/>
-              <w:t xml:space="preserve">149 Hear my cry, Lord, in </w:t>
-            </w:r>
-            <w:r>
-              <w:t>Your</w:t>
-            </w:r>
-            <w:r>
-              <w:t xml:space="preserve"> mercy;</w:t>
-            </w:r>
-          </w:p>
-          <w:p>
-            <w:pPr>
-              <w:pStyle w:val="EnglishHangEndNoCoptic"/>
-            </w:pPr>
-            <w:r>
-              <w:tab/>
-            </w:r>
-            <w:r>
-              <w:t>revive me according to</w:t>
-            </w:r>
-            <w:r>
-              <w:t xml:space="preserve"> </w:t>
-            </w:r>
-            <w:r>
-              <w:t>Your</w:t>
-            </w:r>
-            <w:r>
-              <w:t xml:space="preserve"> </w:t>
-            </w:r>
-            <w:r>
-              <w:lastRenderedPageBreak/>
-              <w:t>judgment.</w:t>
-            </w:r>
-          </w:p>
           <w:p/>
         </w:tc>
         <w:tc>
@@ -1032,7 +1035,6 @@
           </w:tcPr>
           <w:p>
             <w:r>
-              <w:lastRenderedPageBreak/>
               <w:t xml:space="preserve">Hear my voice, O Lord, according unto Thy mercy; give me life, </w:t>
             </w:r>
             <w:r>
@@ -1180,26 +1182,6 @@
           </w:tcPr>
           <w:p>
             <w:pPr>
-              <w:pStyle w:val="EngIndEnd"/>
-            </w:pPr>
-          </w:p>
-        </w:tc>
-        <w:tc>
-          <w:tcPr>
-            <w:tcW w:w="626" w:type="pct"/>
-          </w:tcPr>
-          <w:p>
-            <w:r>
-              <w:t xml:space="preserve">They that persecute me have drawn near to iniquity: they are far from Thy Law.  </w:t>
-            </w:r>
-          </w:p>
-        </w:tc>
-        <w:tc>
-          <w:tcPr>
-            <w:tcW w:w="615" w:type="pct"/>
-          </w:tcPr>
-          <w:p>
-            <w:pPr>
               <w:pStyle w:val="EnglishHangNoCoptic"/>
             </w:pPr>
             <w:r>
@@ -1233,6 +1215,26 @@
               <w:t xml:space="preserve"> law.</w:t>
             </w:r>
           </w:p>
+          <w:p>
+            <w:pPr>
+              <w:pStyle w:val="EngIndEnd"/>
+            </w:pPr>
+          </w:p>
+        </w:tc>
+        <w:tc>
+          <w:tcPr>
+            <w:tcW w:w="626" w:type="pct"/>
+          </w:tcPr>
+          <w:p>
+            <w:r>
+              <w:t xml:space="preserve">They that persecute me have drawn near to iniquity: they are far from Thy Law.  </w:t>
+            </w:r>
+          </w:p>
+        </w:tc>
+        <w:tc>
+          <w:tcPr>
+            <w:tcW w:w="615" w:type="pct"/>
+          </w:tcPr>
           <w:p/>
         </w:tc>
         <w:tc>
@@ -1383,29 +1385,6 @@
           </w:tcPr>
           <w:p>
             <w:pPr>
-              <w:pStyle w:val="EngIndEnd"/>
-            </w:pPr>
-          </w:p>
-        </w:tc>
-        <w:tc>
-          <w:tcPr>
-            <w:tcW w:w="626" w:type="pct"/>
-          </w:tcPr>
-          <w:p>
-            <w:r>
-              <w:t>T</w:t>
-            </w:r>
-            <w:r>
-              <w:t xml:space="preserve">hou art near, O Lord; and all Thy commandments are truth.  </w:t>
-            </w:r>
-          </w:p>
-        </w:tc>
-        <w:tc>
-          <w:tcPr>
-            <w:tcW w:w="615" w:type="pct"/>
-          </w:tcPr>
-          <w:p>
-            <w:pPr>
               <w:pStyle w:val="EnglishHangNoCoptic"/>
             </w:pPr>
             <w:r>
@@ -1442,6 +1421,29 @@
               <w:t xml:space="preserve"> are truth.</w:t>
             </w:r>
           </w:p>
+          <w:p>
+            <w:pPr>
+              <w:pStyle w:val="EngIndEnd"/>
+            </w:pPr>
+          </w:p>
+        </w:tc>
+        <w:tc>
+          <w:tcPr>
+            <w:tcW w:w="626" w:type="pct"/>
+          </w:tcPr>
+          <w:p>
+            <w:r>
+              <w:t>T</w:t>
+            </w:r>
+            <w:r>
+              <w:t xml:space="preserve">hou art near, O Lord; and all Thy commandments are truth.  </w:t>
+            </w:r>
+          </w:p>
+        </w:tc>
+        <w:tc>
+          <w:tcPr>
+            <w:tcW w:w="615" w:type="pct"/>
+          </w:tcPr>
           <w:p/>
         </w:tc>
         <w:tc>
@@ -1577,15 +1579,7 @@
               <w:t>have</w:t>
             </w:r>
             <w:r>
-              <w:t xml:space="preserve"> founded them </w:t>
-            </w:r>
-            <w:proofErr w:type="spellStart"/>
-            <w:r>
-              <w:t>for ever</w:t>
-            </w:r>
-            <w:proofErr w:type="spellEnd"/>
-            <w:r>
-              <w:t>.</w:t>
+              <w:t xml:space="preserve"> founded them for ever.</w:t>
             </w:r>
           </w:p>
           <w:p>
@@ -1597,38 +1591,6 @@
         <w:tc>
           <w:tcPr>
             <w:tcW w:w="613" w:type="pct"/>
-          </w:tcPr>
-          <w:p>
-            <w:pPr>
-              <w:pStyle w:val="EngIndEnd"/>
-            </w:pPr>
-          </w:p>
-        </w:tc>
-        <w:tc>
-          <w:tcPr>
-            <w:tcW w:w="626" w:type="pct"/>
-          </w:tcPr>
-          <w:p>
-            <w:r>
-              <w:t>From the beginning I have known concerning Thy tes</w:t>
-            </w:r>
-            <w:r>
-              <w:softHyphen/>
-              <w:t xml:space="preserve">timonies, that Thou hast founded them </w:t>
-            </w:r>
-            <w:proofErr w:type="spellStart"/>
-            <w:r>
-              <w:t>for ever</w:t>
-            </w:r>
-            <w:proofErr w:type="spellEnd"/>
-            <w:r>
-              <w:t xml:space="preserve">.  </w:t>
-            </w:r>
-          </w:p>
-        </w:tc>
-        <w:tc>
-          <w:tcPr>
-            <w:tcW w:w="615" w:type="pct"/>
           </w:tcPr>
           <w:p>
             <w:pPr>
@@ -1659,19 +1621,33 @@
               <w:t>established</w:t>
             </w:r>
             <w:r>
-              <w:t xml:space="preserve"> them </w:t>
-            </w:r>
-            <w:proofErr w:type="spellStart"/>
-            <w:r>
-              <w:t>for ever</w:t>
-            </w:r>
-            <w:proofErr w:type="spellEnd"/>
-            <w:r>
-              <w:t>.</w:t>
-            </w:r>
-            <w:bookmarkStart w:id="0" w:name="_GoBack"/>
-            <w:bookmarkEnd w:id="0"/>
-          </w:p>
+              <w:t xml:space="preserve"> them for ever.</w:t>
+            </w:r>
+          </w:p>
+          <w:p>
+            <w:pPr>
+              <w:pStyle w:val="EngIndEnd"/>
+            </w:pPr>
+          </w:p>
+        </w:tc>
+        <w:tc>
+          <w:tcPr>
+            <w:tcW w:w="626" w:type="pct"/>
+          </w:tcPr>
+          <w:p>
+            <w:r>
+              <w:t>From the beginning I have known concerning Thy tes</w:t>
+            </w:r>
+            <w:r>
+              <w:softHyphen/>
+              <w:t xml:space="preserve">timonies, that Thou hast founded them for ever.  </w:t>
+            </w:r>
+          </w:p>
+        </w:tc>
+        <w:tc>
+          <w:tcPr>
+            <w:tcW w:w="615" w:type="pct"/>
+          </w:tcPr>
           <w:p/>
         </w:tc>
         <w:tc>
@@ -1680,15 +1656,7 @@
           </w:tcPr>
           <w:p>
             <w:r>
-              <w:t xml:space="preserve">I have known long since from Thy testimonies, that Thou hast established them </w:t>
-            </w:r>
-            <w:proofErr w:type="spellStart"/>
-            <w:r>
-              <w:t>for ever</w:t>
-            </w:r>
-            <w:proofErr w:type="spellEnd"/>
-            <w:r>
-              <w:t>.</w:t>
+              <w:t>I have known long since from Thy testimonies, that Thou hast established them for ever.</w:t>
             </w:r>
           </w:p>
         </w:tc>
@@ -1722,15 +1690,7 @@
               <w:pStyle w:val="EngIndEnd"/>
             </w:pPr>
             <w:r>
-              <w:t xml:space="preserve">I have known of old concerning thy testimonies, that thou hast founded them </w:t>
-            </w:r>
-            <w:proofErr w:type="spellStart"/>
-            <w:r>
-              <w:t>for ever</w:t>
-            </w:r>
-            <w:proofErr w:type="spellEnd"/>
-            <w:r>
-              <w:t>.</w:t>
+              <w:t>I have known of old concerning thy testimonies, that thou hast founded them for ever.</w:t>
             </w:r>
           </w:p>
         </w:tc>
@@ -1862,15 +1822,7 @@
         <w:footnoteRef/>
       </w:r>
       <w:r>
-        <w:t xml:space="preserve"> ‘It is a grim outlook if the rising sun finds you in bed weighed down with snoring sloth! You owe the daily first-fruits of your heart and voice to God. The Lord Jesus spent nights in prayer that you might learn to pray. Give Him </w:t>
-      </w:r>
-      <w:proofErr w:type="gramStart"/>
-      <w:r>
-        <w:t>what</w:t>
-      </w:r>
-      <w:proofErr w:type="gramEnd"/>
-      <w:r>
-        <w:t xml:space="preserve"> He paid for you.’ (St. Ambrose, cp. Mk. 13:35-37).</w:t>
+        <w:t xml:space="preserve"> ‘It is a grim outlook if the rising sun finds you in bed weighed down with snoring sloth! You owe the daily first-fruits of your heart and voice to God. The Lord Jesus spent nights in prayer that you might learn to pray. Give Him what He paid for you.’ (St. Ambrose, cp. Mk. 13:35-37).</w:t>
       </w:r>
     </w:p>
   </w:footnote>
@@ -1911,15 +1863,7 @@
         <w:footnoteRef/>
       </w:r>
       <w:r>
-        <w:t xml:space="preserve"> ‘It is a grim outlook if the rising sun finds you in bed weighed down with snoring sloth! You owe the daily first-fruits of your heart and voice to God. The Lord Jesus spent nights in prayer that you might learn to pray. Give Him </w:t>
-      </w:r>
-      <w:proofErr w:type="gramStart"/>
-      <w:r>
-        <w:t>what</w:t>
-      </w:r>
-      <w:proofErr w:type="gramEnd"/>
-      <w:r>
-        <w:t xml:space="preserve"> He paid for you.’ (St. Ambrose, cp. Mk. 13:35-37).</w:t>
+        <w:t xml:space="preserve"> ‘It is a grim outlook if the rising sun finds you in bed weighed down with snoring sloth! You owe the daily first-fruits of your heart and voice to God. The Lord Jesus spent nights in prayer that you might learn to pray. Give Him what He paid for you.’ (St. Ambrose, cp. Mk. 13:35-37).</w:t>
       </w:r>
     </w:p>
   </w:footnote>
@@ -3299,7 +3243,7 @@
 </file>
 
 <file path=customXml/itemProps1.xml><?xml version="1.0" encoding="utf-8"?>
-<ds:datastoreItem xmlns:ds="http://schemas.openxmlformats.org/officeDocument/2006/customXml" ds:itemID="{AC885317-FB6B-4D38-8934-BC4BE680251D}">
+<ds:datastoreItem xmlns:ds="http://schemas.openxmlformats.org/officeDocument/2006/customXml" ds:itemID="{A52F2865-366C-4F14-88EC-19FE251A6640}">
   <ds:schemaRefs>
     <ds:schemaRef ds:uri="http://schemas.openxmlformats.org/officeDocument/2006/bibliography"/>
   </ds:schemaRefs>

</xml_diff>